<commit_message>
Initial counts in progress
</commit_message>
<xml_diff>
--- a/results/Precision_and_recall.docx
+++ b/results/Precision_and_recall.docx
@@ -812,6 +812,13 @@
           <w:rFonts w:ascii="Times New Roman" w:hAnsi="Times New Roman" w:cs="Times New Roman"/>
           <w:b/>
         </w:rPr>
+        <w:t xml:space="preserve"> Missed: 2 (?The Rattrays, DeeAnne)</w:t>
+      </w:r>
+      <w:r>
+        <w:rPr>
+          <w:rFonts w:ascii="Times New Roman" w:hAnsi="Times New Roman" w:cs="Times New Roman"/>
+          <w:b/>
+        </w:rPr>
         <w:t xml:space="preserve"> </w:t>
       </w:r>
       <w:r>
@@ -819,7 +826,7 @@
           <w:rFonts w:ascii="Times New Roman" w:hAnsi="Times New Roman" w:cs="Times New Roman"/>
           <w:b/>
         </w:rPr>
-        <w:t>Missed: 2 (?The Rattrays, DeeAnne) Wrong: 3(Bon Temps twice, Hammond</w:t>
+        <w:t>Wrong: 3(Bon Temps twice, Hammond</w:t>
       </w:r>
       <w:r>
         <w:rPr>
@@ -827,6 +834,83 @@
           <w:b/>
         </w:rPr>
         <w:t>)</w:t>
+      </w:r>
+    </w:p>
+    <w:p>
+      <w:pPr>
+        <w:rPr>
+          <w:rFonts w:ascii="Times New Roman" w:hAnsi="Times New Roman" w:cs="Times New Roman"/>
+        </w:rPr>
+      </w:pPr>
+      <w:r>
+        <w:rPr>
+          <w:rFonts w:ascii="Times New Roman" w:hAnsi="Times New Roman" w:cs="Times New Roman"/>
+        </w:rPr>
+        <w:t>Precision:</w:t>
+      </w:r>
+      <w:r>
+        <w:rPr>
+          <w:rFonts w:ascii="Times New Roman" w:hAnsi="Times New Roman" w:cs="Times New Roman"/>
+        </w:rPr>
+        <w:t xml:space="preserve"> 47/50</w:t>
+      </w:r>
+    </w:p>
+    <w:p>
+      <w:pPr>
+        <w:rPr>
+          <w:rFonts w:ascii="Times New Roman" w:hAnsi="Times New Roman" w:cs="Times New Roman"/>
+        </w:rPr>
+      </w:pPr>
+      <w:r>
+        <w:rPr>
+          <w:rFonts w:ascii="Times New Roman" w:hAnsi="Times New Roman" w:cs="Times New Roman"/>
+        </w:rPr>
+        <w:t>Accuracy:</w:t>
+      </w:r>
+      <w:r>
+        <w:rPr>
+          <w:rFonts w:ascii="Times New Roman" w:hAnsi="Times New Roman" w:cs="Times New Roman"/>
+        </w:rPr>
+        <w:t xml:space="preserve"> </w:t>
+      </w:r>
+      <w:r>
+        <w:rPr>
+          <w:rFonts w:ascii="Times New Roman" w:hAnsi="Times New Roman" w:cs="Times New Roman"/>
+        </w:rPr>
+        <w:t>47/49</w:t>
+      </w:r>
+    </w:p>
+    <w:p>
+      <w:pPr>
+        <w:rPr>
+          <w:rFonts w:ascii="Times New Roman" w:hAnsi="Times New Roman" w:cs="Times New Roman"/>
+        </w:rPr>
+      </w:pPr>
+    </w:p>
+    <w:p>
+      <w:pPr>
+        <w:rPr>
+          <w:rFonts w:ascii="Times New Roman" w:hAnsi="Times New Roman" w:cs="Times New Roman"/>
+        </w:rPr>
+      </w:pPr>
+      <w:r>
+        <w:rPr>
+          <w:rFonts w:ascii="Times New Roman" w:hAnsi="Times New Roman" w:cs="Times New Roman"/>
+        </w:rPr>
+        <w:t>AVERAGE PRECISION: .9382</w:t>
+      </w:r>
+    </w:p>
+    <w:p>
+      <w:pPr>
+        <w:rPr>
+          <w:rFonts w:ascii="Times New Roman" w:hAnsi="Times New Roman" w:cs="Times New Roman"/>
+        </w:rPr>
+      </w:pPr>
+      <w:r>
+        <w:rPr>
+          <w:rFonts w:ascii="Times New Roman" w:hAnsi="Times New Roman" w:cs="Times New Roman"/>
+        </w:rPr>
+        <w:t>AVERAGE ACCURACY: .7789</w:t>
       </w:r>
       <w:bookmarkStart w:id="0" w:name="_GoBack"/>
       <w:bookmarkEnd w:id="0"/>
@@ -837,50 +921,19 @@
           <w:rFonts w:ascii="Times New Roman" w:hAnsi="Times New Roman" w:cs="Times New Roman"/>
         </w:rPr>
       </w:pPr>
-      <w:r>
-        <w:rPr>
-          <w:rFonts w:ascii="Times New Roman" w:hAnsi="Times New Roman" w:cs="Times New Roman"/>
-        </w:rPr>
-        <w:t>Precision:</w:t>
-      </w:r>
-      <w:r>
-        <w:rPr>
-          <w:rFonts w:ascii="Times New Roman" w:hAnsi="Times New Roman" w:cs="Times New Roman"/>
-        </w:rPr>
-        <w:t xml:space="preserve"> 47/50</w:t>
-      </w:r>
-    </w:p>
-    <w:p>
-      <w:pPr>
-        <w:rPr>
-          <w:rFonts w:ascii="Times New Roman" w:hAnsi="Times New Roman" w:cs="Times New Roman"/>
-        </w:rPr>
-      </w:pPr>
-      <w:r>
-        <w:rPr>
-          <w:rFonts w:ascii="Times New Roman" w:hAnsi="Times New Roman" w:cs="Times New Roman"/>
-        </w:rPr>
-        <w:t>Accuracy:</w:t>
-      </w:r>
-      <w:r>
-        <w:rPr>
-          <w:rFonts w:ascii="Times New Roman" w:hAnsi="Times New Roman" w:cs="Times New Roman"/>
-        </w:rPr>
-        <w:t xml:space="preserve"> </w:t>
-      </w:r>
-      <w:r>
-        <w:rPr>
-          <w:rFonts w:ascii="Times New Roman" w:hAnsi="Times New Roman" w:cs="Times New Roman"/>
-        </w:rPr>
-        <w:t>47/49</w:t>
-      </w:r>
-    </w:p>
-    <w:p>
-      <w:pPr>
-        <w:rPr>
-          <w:rFonts w:ascii="Times New Roman" w:hAnsi="Times New Roman" w:cs="Times New Roman"/>
-        </w:rPr>
-      </w:pPr>
+    </w:p>
+    <w:p>
+      <w:pPr>
+        <w:rPr>
+          <w:rFonts w:ascii="Times New Roman" w:hAnsi="Times New Roman" w:cs="Times New Roman"/>
+        </w:rPr>
+      </w:pPr>
+      <w:r>
+        <w:rPr>
+          <w:rFonts w:ascii="Times New Roman" w:hAnsi="Times New Roman" w:cs="Times New Roman"/>
+        </w:rPr>
+        <w:t>ANAPHORA RESOLUTION</w:t>
+      </w:r>
     </w:p>
     <w:p>
       <w:pPr>

</xml_diff>